<commit_message>
Post Restaruant to DB
Realize post restaurant and image to the mongoDB
</commit_message>
<xml_diff>
--- a/WebProject04/接口说明.docx
+++ b/WebProject04/接口说明.docx
@@ -1,6 +1,6 @@
 
 <file path=word/document.xml><?xml version="1.0" encoding="utf-8"?>
-<w:document xmlns:wpc="http://schemas.microsoft.com/office/word/2010/wordprocessingCanvas" xmlns:cx="http://schemas.microsoft.com/office/drawing/2014/chartex" xmlns:cx1="http://schemas.microsoft.com/office/drawing/2015/9/8/chartex" xmlns:cx2="http://schemas.microsoft.com/office/drawing/2015/10/21/chartex" xmlns:cx3="http://schemas.microsoft.com/office/drawing/2016/5/9/chartex" xmlns:cx4="http://schemas.microsoft.com/office/drawing/2016/5/10/chartex" xmlns:cx5="http://schemas.microsoft.com/office/drawing/2016/5/11/chartex" xmlns:cx6="http://schemas.microsoft.com/office/drawing/2016/5/12/chartex" xmlns:cx7="http://schemas.microsoft.com/office/drawing/2016/5/13/chartex" xmlns:cx8="http://schemas.microsoft.com/office/drawing/2016/5/14/chartex" xmlns:mc="http://schemas.openxmlformats.org/markup-compatibility/2006" xmlns:aink="http://schemas.microsoft.com/office/drawing/2016/ink" xmlns:am3d="http://schemas.microsoft.com/office/drawing/2017/model3d" xmlns:o="urn:schemas-microsoft-com:office:office" xmlns:r="http://schemas.openxmlformats.org/officeDocument/2006/relationships" xmlns:m="http://schemas.openxmlformats.org/officeDocument/2006/math" xmlns:v="urn:schemas-microsoft-com:vml" xmlns:wp14="http://schemas.microsoft.com/office/word/2010/wordprocessingDrawing" xmlns:wp="http://schemas.openxmlformats.org/drawingml/2006/wordprocessingDrawing" xmlns:w10="urn:schemas-microsoft-com:office:word" xmlns:w="http://schemas.openxmlformats.org/wordprocessingml/2006/main" xmlns:w14="http://schemas.microsoft.com/office/word/2010/wordml" xmlns:w15="http://schemas.microsoft.com/office/word/2012/wordml" xmlns:w16cid="http://schemas.microsoft.com/office/word/2016/wordml/cid" xmlns:w16se="http://schemas.microsoft.com/office/word/2015/wordml/symex" xmlns:wpg="http://schemas.microsoft.com/office/word/2010/wordprocessingGroup" xmlns:wpi="http://schemas.microsoft.com/office/word/2010/wordprocessingInk" xmlns:wne="http://schemas.microsoft.com/office/word/2006/wordml" xmlns:wps="http://schemas.microsoft.com/office/word/2010/wordprocessingShape" mc:Ignorable="w14 w15 w16se w16cid wp14">
+<w:document xmlns:wpc="http://schemas.microsoft.com/office/word/2010/wordprocessingCanvas" xmlns:mo="http://schemas.microsoft.com/office/mac/office/2008/main" xmlns:mc="http://schemas.openxmlformats.org/markup-compatibility/2006" xmlns:mv="urn:schemas-microsoft-com:mac:vml" xmlns:o="urn:schemas-microsoft-com:office:office" xmlns:r="http://schemas.openxmlformats.org/officeDocument/2006/relationships" xmlns:m="http://schemas.openxmlformats.org/officeDocument/2006/math" xmlns:v="urn:schemas-microsoft-com:vml" xmlns:wp14="http://schemas.microsoft.com/office/word/2010/wordprocessingDrawing" xmlns:wp="http://schemas.openxmlformats.org/drawingml/2006/wordprocessingDrawing" xmlns:w10="urn:schemas-microsoft-com:office:word" xmlns:w="http://schemas.openxmlformats.org/wordprocessingml/2006/main" xmlns:w14="http://schemas.microsoft.com/office/word/2010/wordml" xmlns:w15="http://schemas.microsoft.com/office/word/2012/wordml" xmlns:wpg="http://schemas.microsoft.com/office/word/2010/wordprocessingGroup" xmlns:wpi="http://schemas.microsoft.com/office/word/2010/wordprocessingInk" xmlns:wne="http://schemas.microsoft.com/office/word/2006/wordml" xmlns:wps="http://schemas.microsoft.com/office/word/2010/wordprocessingShape" mc:Ignorable="w14 w15 wp14">
   <w:body>
     <w:p>
       <w:pPr>
@@ -270,7 +270,7 @@
       <w:pPr>
         <w:pStyle w:val="HYC19"/>
         <w:rPr>
-          <w:rFonts w:eastAsiaTheme="minorEastAsia" w:hint="eastAsia"/>
+          <w:rFonts w:eastAsiaTheme="minorEastAsia"/>
         </w:rPr>
       </w:pPr>
       <w:r>
@@ -309,15 +309,13 @@
         </w:rPr>
         <w:t>rl.</w:t>
       </w:r>
-      <w:bookmarkStart w:id="0" w:name="_GoBack"/>
-      <w:bookmarkEnd w:id="0"/>
     </w:p>
     <w:p>
       <w:pPr>
         <w:widowControl/>
         <w:jc w:val="left"/>
         <w:rPr>
-          <w:rFonts w:ascii="Microsoft YaHei UI" w:hAnsi="Microsoft YaHei UI" w:hint="eastAsia"/>
+          <w:rFonts w:ascii="Microsoft YaHei UI" w:hAnsi="Microsoft YaHei UI"/>
           <w:b/>
           <w:sz w:val="20"/>
           <w:szCs w:val="44"/>
@@ -334,6 +332,9 @@
         <w:jc w:val="both"/>
       </w:pPr>
       <w:r>
+        <w:rPr>
+          <w:noProof/>
+        </w:rPr>
         <w:lastRenderedPageBreak/>
         <w:drawing>
           <wp:inline distT="0" distB="0" distL="0" distR="0" wp14:anchorId="7278B41A" wp14:editId="47A6271B">
@@ -460,6 +461,9 @@
         <w:pStyle w:val="HYC15"/>
       </w:pPr>
       <w:r>
+        <w:rPr>
+          <w:noProof/>
+        </w:rPr>
         <w:drawing>
           <wp:inline distT="0" distB="0" distL="0" distR="0" wp14:anchorId="10ABA0EA" wp14:editId="5E1046A6">
             <wp:extent cx="5274310" cy="676275"/>
@@ -534,6 +538,9 @@
         <w:pStyle w:val="HYC15"/>
       </w:pPr>
       <w:r>
+        <w:rPr>
+          <w:noProof/>
+        </w:rPr>
         <w:drawing>
           <wp:inline distT="0" distB="0" distL="0" distR="0" wp14:anchorId="14A9E351" wp14:editId="6B50DA58">
             <wp:extent cx="5274310" cy="2301875"/>
@@ -849,20 +856,14 @@
         <w:rPr>
           <w:color w:val="FF0000"/>
         </w:rPr>
-        <w:t xml:space="preserve">. </w:t>
-      </w:r>
-      <w:r>
-        <w:rPr>
-          <w:color w:val="FF0000"/>
-        </w:rPr>
-        <w:t>http://localhost:3000/restaurants/restaurant/{_id} GET</w:t>
+        <w:t>. http://localhost:3000/restaurants/restaurant/{_id} GET</w:t>
       </w:r>
     </w:p>
     <w:p>
       <w:pPr>
         <w:pStyle w:val="HYC19"/>
         <w:rPr>
-          <w:rFonts w:eastAsiaTheme="minorEastAsia" w:hint="eastAsia"/>
+          <w:rFonts w:eastAsiaTheme="minorEastAsia"/>
         </w:rPr>
       </w:pPr>
       <w:r>
@@ -887,19 +888,7 @@
         <w:rPr>
           <w:rFonts w:eastAsiaTheme="minorEastAsia" w:hint="eastAsia"/>
         </w:rPr>
-        <w:t>中的第</w:t>
-      </w:r>
-      <w:r>
-        <w:rPr>
-          <w:rFonts w:eastAsiaTheme="minorEastAsia" w:hint="eastAsia"/>
-        </w:rPr>
-        <w:t>一</w:t>
-      </w:r>
-      <w:r>
-        <w:rPr>
-          <w:rFonts w:eastAsiaTheme="minorEastAsia" w:hint="eastAsia"/>
-        </w:rPr>
-        <w:t>个。</w:t>
+        <w:t>中的第一个。</w:t>
       </w:r>
     </w:p>
     <w:p>
@@ -1156,7 +1145,7 @@
       <w:pPr>
         <w:pStyle w:val="HYC15"/>
         <w:rPr>
-          <w:rFonts w:eastAsiaTheme="minorEastAsia" w:hint="eastAsia"/>
+          <w:rFonts w:eastAsiaTheme="minorEastAsia"/>
           <w:color w:val="FF0000"/>
         </w:rPr>
       </w:pPr>
@@ -1922,13 +1911,7 @@
         <w:rPr>
           <w:color w:val="FF0000"/>
         </w:rPr>
-        <w:t xml:space="preserve">. </w:t>
-      </w:r>
-      <w:r>
-        <w:rPr>
-          <w:color w:val="FF0000"/>
-        </w:rPr>
-        <w:t>http://localhost:3000/reviews/reviews/{restaurant_id} GET</w:t>
+        <w:t>. http://localhost:3000/reviews/reviews/{restaurant_id} GET</w:t>
       </w:r>
     </w:p>
     <w:p>
@@ -2198,7 +2181,7 @@
       <w:pPr>
         <w:pStyle w:val="HYC19"/>
         <w:rPr>
-          <w:rFonts w:eastAsiaTheme="minorEastAsia" w:hint="eastAsia"/>
+          <w:rFonts w:eastAsiaTheme="minorEastAsia"/>
         </w:rPr>
       </w:pPr>
       <w:r>
@@ -2527,17 +2510,7 @@
           <w:sz w:val="26"/>
           <w:szCs w:val="26"/>
         </w:rPr>
-        <w:t xml:space="preserve"> </w:t>
-      </w:r>
-      <w:r>
-        <w:rPr>
-          <w:rFonts w:ascii="微软雅黑" w:eastAsia="微软雅黑" w:cs="微软雅黑"/>
-          <w:color w:val="FF0000"/>
-          <w:kern w:val="0"/>
-          <w:sz w:val="26"/>
-          <w:szCs w:val="26"/>
-        </w:rPr>
-        <w:t>http://localhost:3000/restaurants/restaurants POST</w:t>
+        <w:t xml:space="preserve"> http://localhost:3000/restaurants/restaurants POST</w:t>
       </w:r>
     </w:p>
     <w:p>
@@ -2587,21 +2560,7 @@
         <w:rPr>
           <w:rFonts w:eastAsiaTheme="minorEastAsia" w:hint="eastAsia"/>
         </w:rPr>
-        <w:t>里面包含一个上</w:t>
-      </w:r>
-      <w:proofErr w:type="gramStart"/>
-      <w:r>
-        <w:rPr>
-          <w:rFonts w:eastAsiaTheme="minorEastAsia" w:hint="eastAsia"/>
-        </w:rPr>
-        <w:t>传图片</w:t>
-      </w:r>
-      <w:proofErr w:type="gramEnd"/>
-      <w:r>
-        <w:rPr>
-          <w:rFonts w:eastAsiaTheme="minorEastAsia" w:hint="eastAsia"/>
-        </w:rPr>
-        <w:t>的</w:t>
+        <w:t>里面包含一个上传图片的</w:t>
       </w:r>
       <w:r>
         <w:rPr>
@@ -2867,21 +2826,7 @@
         <w:rPr>
           <w:rFonts w:eastAsiaTheme="minorEastAsia" w:hint="eastAsia"/>
         </w:rPr>
-        <w:t>上</w:t>
-      </w:r>
-      <w:proofErr w:type="gramStart"/>
-      <w:r>
-        <w:rPr>
-          <w:rFonts w:eastAsiaTheme="minorEastAsia" w:hint="eastAsia"/>
-        </w:rPr>
-        <w:t>传成功</w:t>
-      </w:r>
-      <w:proofErr w:type="gramEnd"/>
-      <w:r>
-        <w:rPr>
-          <w:rFonts w:eastAsiaTheme="minorEastAsia" w:hint="eastAsia"/>
-        </w:rPr>
-        <w:t>后能返回插入成功的餐厅的</w:t>
+        <w:t>上传成功后能返回插入成功的餐厅的</w:t>
       </w:r>
       <w:r>
         <w:rPr>
@@ -2995,17 +2940,7 @@
           <w:sz w:val="26"/>
           <w:szCs w:val="26"/>
         </w:rPr>
-        <w:t xml:space="preserve"> </w:t>
-      </w:r>
-      <w:r>
-        <w:rPr>
-          <w:rFonts w:ascii="微软雅黑" w:eastAsia="微软雅黑" w:cs="微软雅黑"/>
-          <w:color w:val="FF0000"/>
-          <w:kern w:val="0"/>
-          <w:sz w:val="26"/>
-          <w:szCs w:val="26"/>
-        </w:rPr>
-        <w:t>http://localhost:3000/review/reviews POST</w:t>
+        <w:t xml:space="preserve"> http://localhost:3000/review/reviews POST</w:t>
       </w:r>
     </w:p>
     <w:p>
@@ -3188,6 +3123,9 @@
         </w:rPr>
       </w:pPr>
       <w:r>
+        <w:rPr>
+          <w:noProof/>
+        </w:rPr>
         <w:lastRenderedPageBreak/>
         <w:drawing>
           <wp:inline distT="0" distB="0" distL="0" distR="0" wp14:anchorId="56FA9D0A" wp14:editId="67676910">
@@ -3452,21 +3390,7 @@
         <w:rPr>
           <w:rFonts w:eastAsiaTheme="minorEastAsia" w:hint="eastAsia"/>
         </w:rPr>
-        <w:t>暂时返回上</w:t>
-      </w:r>
-      <w:proofErr w:type="gramStart"/>
-      <w:r>
-        <w:rPr>
-          <w:rFonts w:eastAsiaTheme="minorEastAsia" w:hint="eastAsia"/>
-        </w:rPr>
-        <w:t>传成功数</w:t>
-      </w:r>
-      <w:proofErr w:type="gramEnd"/>
-      <w:r>
-        <w:rPr>
-          <w:rFonts w:eastAsiaTheme="minorEastAsia" w:hint="eastAsia"/>
-        </w:rPr>
-        <w:t>吧</w:t>
+        <w:t>暂时返回上传成功数吧</w:t>
       </w:r>
       <w:r>
         <w:rPr>
@@ -3530,6 +3454,24 @@
           <w:rFonts w:eastAsiaTheme="minorEastAsia" w:hint="eastAsia"/>
         </w:rPr>
       </w:pPr>
+    </w:p>
+    <w:p>
+      <w:pPr>
+        <w:pStyle w:val="HYC19"/>
+        <w:rPr>
+          <w:rFonts w:eastAsiaTheme="minorEastAsia" w:hint="eastAsia"/>
+        </w:rPr>
+      </w:pPr>
+    </w:p>
+    <w:p>
+      <w:pPr>
+        <w:pStyle w:val="HYC19"/>
+        <w:rPr>
+          <w:rFonts w:eastAsiaTheme="minorEastAsia" w:hint="eastAsia"/>
+        </w:rPr>
+      </w:pPr>
+      <w:bookmarkStart w:id="0" w:name="_GoBack"/>
+      <w:bookmarkEnd w:id="0"/>
     </w:p>
     <w:sectPr>
       <w:pgSz w:w="11906" w:h="16838"/>
@@ -3542,7 +3484,7 @@
 </file>
 
 <file path=word/styles.xml><?xml version="1.0" encoding="utf-8"?>
-<w:styles xmlns:mc="http://schemas.openxmlformats.org/markup-compatibility/2006" xmlns:r="http://schemas.openxmlformats.org/officeDocument/2006/relationships" xmlns:w="http://schemas.openxmlformats.org/wordprocessingml/2006/main" xmlns:w14="http://schemas.microsoft.com/office/word/2010/wordml" xmlns:w15="http://schemas.microsoft.com/office/word/2012/wordml" xmlns:w16cid="http://schemas.microsoft.com/office/word/2016/wordml/cid" xmlns:w16se="http://schemas.microsoft.com/office/word/2015/wordml/symex" mc:Ignorable="w14 w15 w16se w16cid">
+<w:styles xmlns:mc="http://schemas.openxmlformats.org/markup-compatibility/2006" xmlns:r="http://schemas.openxmlformats.org/officeDocument/2006/relationships" xmlns:w="http://schemas.openxmlformats.org/wordprocessingml/2006/main" xmlns:w14="http://schemas.microsoft.com/office/word/2010/wordml" xmlns:w15="http://schemas.microsoft.com/office/word/2012/wordml" mc:Ignorable="w14 w15">
   <w:docDefaults>
     <w:rPrDefault>
       <w:rPr>
@@ -3555,7 +3497,7 @@
     </w:rPrDefault>
     <w:pPrDefault/>
   </w:docDefaults>
-  <w:latentStyles w:defLockedState="0" w:defUIPriority="99" w:defSemiHidden="0" w:defUnhideWhenUsed="0" w:defQFormat="0" w:count="375">
+  <w:latentStyles w:defLockedState="0" w:defUIPriority="99" w:defSemiHidden="0" w:defUnhideWhenUsed="0" w:defQFormat="0" w:count="382">
     <w:lsdException w:name="Normal" w:uiPriority="0" w:qFormat="1"/>
     <w:lsdException w:name="heading 1" w:uiPriority="9" w:qFormat="1"/>
     <w:lsdException w:name="heading 2" w:semiHidden="1" w:uiPriority="9" w:unhideWhenUsed="1" w:qFormat="1"/>
@@ -3929,8 +3871,6 @@
     <w:lsdException w:name="List Table 7 Colorful Accent 6" w:uiPriority="52"/>
     <w:lsdException w:name="Mention" w:semiHidden="1" w:unhideWhenUsed="1"/>
     <w:lsdException w:name="Smart Hyperlink" w:semiHidden="1" w:unhideWhenUsed="1"/>
-    <w:lsdException w:name="Hashtag" w:semiHidden="1" w:unhideWhenUsed="1"/>
-    <w:lsdException w:name="Unresolved Mention" w:semiHidden="1" w:unhideWhenUsed="1"/>
   </w:latentStyles>
   <w:style w:type="paragraph" w:default="1" w:styleId="a">
     <w:name w:val="Normal"/>
@@ -3969,6 +3909,7 @@
   <w:style w:type="character" w:default="1" w:styleId="a0">
     <w:name w:val="Default Paragraph Font"/>
     <w:uiPriority w:val="1"/>
+    <w:semiHidden/>
     <w:unhideWhenUsed/>
   </w:style>
   <w:style w:type="table" w:default="1" w:styleId="a1">
@@ -4332,7 +4273,7 @@
     </w:rPr>
   </w:style>
   <w:style w:type="character" w:customStyle="1" w:styleId="30">
-    <w:name w:val="标题 3 字符"/>
+    <w:name w:val="标题 3字符"/>
     <w:basedOn w:val="a0"/>
     <w:link w:val="3"/>
     <w:uiPriority w:val="9"/>
@@ -4386,7 +4327,7 @@
       <w:u w:val="single"/>
     </w:rPr>
   </w:style>
-  <w:style w:type="character" w:styleId="a4">
+  <w:style w:type="character" w:customStyle="1" w:styleId="UnresolvedMention">
     <w:name w:val="Unresolved Mention"/>
     <w:basedOn w:val="a0"/>
     <w:uiPriority w:val="99"/>

</xml_diff>